<commit_message>
server and json done
</commit_message>
<xml_diff>
--- a/template.docx
+++ b/template.docx
@@ -28,9 +28,26 @@
       <w:r>
         <w:t>{</w:t>
       </w:r>
+      <w:r>
+        <w:t>d</w:t>
+      </w:r>
+      <w:r>
+        <w:t>[</w:t>
+      </w:r>
       <w:proofErr w:type="spellStart"/>
       <w:r>
-        <w:t>d.date.fullDate</w:t>
+        <w:t>i</w:t>
+      </w:r>
+      <w:proofErr w:type="spellEnd"/>
+      <w:r>
+        <w:t>=0]</w:t>
+      </w:r>
+      <w:r>
+        <w:t>.</w:t>
+      </w:r>
+      <w:proofErr w:type="spellStart"/>
+      <w:r>
+        <w:t>date.fullDate</w:t>
       </w:r>
       <w:proofErr w:type="spellEnd"/>
       <w:r>
@@ -211,9 +228,8 @@
                 <w:sz w:val="24"/>
                 <w:szCs w:val="24"/>
               </w:rPr>
-              <w:t>{</w:t>
-            </w:r>
-            <w:proofErr w:type="spellStart"/>
+              <w:t>{d</w:t>
+            </w:r>
             <w:r>
               <w:rPr>
                 <w:b w:val="0"/>
@@ -221,9 +237,9 @@
                 <w:sz w:val="24"/>
                 <w:szCs w:val="24"/>
               </w:rPr>
-              <w:t>d.tasks</w:t>
-            </w:r>
-            <w:proofErr w:type="spellEnd"/>
+              <w:t>[</w:t>
+            </w:r>
+            <w:proofErr w:type="spellStart"/>
             <w:r>
               <w:rPr>
                 <w:b w:val="0"/>
@@ -231,7 +247,35 @@
                 <w:sz w:val="24"/>
                 <w:szCs w:val="24"/>
               </w:rPr>
-              <w:t>[</w:t>
+              <w:t>i</w:t>
+            </w:r>
+            <w:proofErr w:type="spellEnd"/>
+            <w:r>
+              <w:rPr>
+                <w:b w:val="0"/>
+                <w:bCs w:val="0"/>
+                <w:sz w:val="24"/>
+                <w:szCs w:val="24"/>
+              </w:rPr>
+              <w:t>=</w:t>
+            </w:r>
+            <w:r>
+              <w:rPr>
+                <w:b w:val="0"/>
+                <w:bCs w:val="0"/>
+                <w:sz w:val="24"/>
+                <w:szCs w:val="24"/>
+              </w:rPr>
+              <w:t>0]</w:t>
+            </w:r>
+            <w:r>
+              <w:rPr>
+                <w:b w:val="0"/>
+                <w:bCs w:val="0"/>
+                <w:sz w:val="24"/>
+                <w:szCs w:val="24"/>
+              </w:rPr>
+              <w:t>.tasks[</w:t>
             </w:r>
             <w:proofErr w:type="spellStart"/>
             <w:r>
@@ -292,7 +336,14 @@
                 <w:sz w:val="24"/>
                 <w:szCs w:val="24"/>
               </w:rPr>
-              <w:t>{</w:t>
+              <w:t>{d</w:t>
+            </w:r>
+            <w:r>
+              <w:rPr>
+                <w:sz w:val="24"/>
+                <w:szCs w:val="24"/>
+              </w:rPr>
+              <w:t>[</w:t>
             </w:r>
             <w:proofErr w:type="spellStart"/>
             <w:r>
@@ -300,7 +351,7 @@
                 <w:sz w:val="24"/>
                 <w:szCs w:val="24"/>
               </w:rPr>
-              <w:t>d.tasks</w:t>
+              <w:t>i</w:t>
             </w:r>
             <w:proofErr w:type="spellEnd"/>
             <w:r>
@@ -308,7 +359,21 @@
                 <w:sz w:val="24"/>
                 <w:szCs w:val="24"/>
               </w:rPr>
-              <w:t>[</w:t>
+              <w:t>=</w:t>
+            </w:r>
+            <w:r>
+              <w:rPr>
+                <w:sz w:val="24"/>
+                <w:szCs w:val="24"/>
+              </w:rPr>
+              <w:t>0]</w:t>
+            </w:r>
+            <w:r>
+              <w:rPr>
+                <w:sz w:val="24"/>
+                <w:szCs w:val="24"/>
+              </w:rPr>
+              <w:t>.tasks[</w:t>
             </w:r>
             <w:proofErr w:type="spellStart"/>
             <w:r>
@@ -389,7 +454,14 @@
                 <w:sz w:val="24"/>
                 <w:szCs w:val="24"/>
               </w:rPr>
-              <w:t>{</w:t>
+              <w:t>{d</w:t>
+            </w:r>
+            <w:r>
+              <w:rPr>
+                <w:sz w:val="24"/>
+                <w:szCs w:val="24"/>
+              </w:rPr>
+              <w:t>[</w:t>
             </w:r>
             <w:proofErr w:type="spellStart"/>
             <w:r>
@@ -397,7 +469,7 @@
                 <w:sz w:val="24"/>
                 <w:szCs w:val="24"/>
               </w:rPr>
-              <w:t>d.tasks</w:t>
+              <w:t>i</w:t>
             </w:r>
             <w:proofErr w:type="spellEnd"/>
             <w:r>
@@ -405,7 +477,21 @@
                 <w:sz w:val="24"/>
                 <w:szCs w:val="24"/>
               </w:rPr>
-              <w:t>[</w:t>
+              <w:t>=</w:t>
+            </w:r>
+            <w:r>
+              <w:rPr>
+                <w:sz w:val="24"/>
+                <w:szCs w:val="24"/>
+              </w:rPr>
+              <w:t>0]</w:t>
+            </w:r>
+            <w:r>
+              <w:rPr>
+                <w:sz w:val="24"/>
+                <w:szCs w:val="24"/>
+              </w:rPr>
+              <w:t>.tasks[</w:t>
             </w:r>
             <w:proofErr w:type="spellStart"/>
             <w:r>
@@ -456,7 +542,14 @@
                 <w:sz w:val="24"/>
                 <w:szCs w:val="24"/>
               </w:rPr>
-              <w:t>{</w:t>
+              <w:t>{d</w:t>
+            </w:r>
+            <w:r>
+              <w:rPr>
+                <w:sz w:val="24"/>
+                <w:szCs w:val="24"/>
+              </w:rPr>
+              <w:t>[</w:t>
             </w:r>
             <w:proofErr w:type="spellStart"/>
             <w:r>
@@ -464,7 +557,7 @@
                 <w:sz w:val="24"/>
                 <w:szCs w:val="24"/>
               </w:rPr>
-              <w:t>d.tasks</w:t>
+              <w:t>i</w:t>
             </w:r>
             <w:proofErr w:type="spellEnd"/>
             <w:r>
@@ -472,7 +565,21 @@
                 <w:sz w:val="24"/>
                 <w:szCs w:val="24"/>
               </w:rPr>
-              <w:t>[</w:t>
+              <w:t>=</w:t>
+            </w:r>
+            <w:r>
+              <w:rPr>
+                <w:sz w:val="24"/>
+                <w:szCs w:val="24"/>
+              </w:rPr>
+              <w:t>0]</w:t>
+            </w:r>
+            <w:r>
+              <w:rPr>
+                <w:sz w:val="24"/>
+                <w:szCs w:val="24"/>
+              </w:rPr>
+              <w:t>.tasks[</w:t>
             </w:r>
             <w:proofErr w:type="spellStart"/>
             <w:r>
@@ -518,9 +625,8 @@
                 <w:sz w:val="24"/>
                 <w:szCs w:val="24"/>
               </w:rPr>
-              <w:t>{</w:t>
-            </w:r>
-            <w:proofErr w:type="spellStart"/>
+              <w:t>{d</w:t>
+            </w:r>
             <w:r>
               <w:rPr>
                 <w:b w:val="0"/>
@@ -528,9 +634,9 @@
                 <w:sz w:val="24"/>
                 <w:szCs w:val="24"/>
               </w:rPr>
-              <w:t>d.tasks</w:t>
-            </w:r>
-            <w:proofErr w:type="spellEnd"/>
+              <w:t>[</w:t>
+            </w:r>
+            <w:proofErr w:type="spellStart"/>
             <w:r>
               <w:rPr>
                 <w:b w:val="0"/>
@@ -538,7 +644,35 @@
                 <w:sz w:val="24"/>
                 <w:szCs w:val="24"/>
               </w:rPr>
-              <w:t>[i+1].</w:t>
+              <w:t>i</w:t>
+            </w:r>
+            <w:proofErr w:type="spellEnd"/>
+            <w:r>
+              <w:rPr>
+                <w:b w:val="0"/>
+                <w:bCs w:val="0"/>
+                <w:sz w:val="24"/>
+                <w:szCs w:val="24"/>
+              </w:rPr>
+              <w:t>=</w:t>
+            </w:r>
+            <w:r>
+              <w:rPr>
+                <w:b w:val="0"/>
+                <w:bCs w:val="0"/>
+                <w:sz w:val="24"/>
+                <w:szCs w:val="24"/>
+              </w:rPr>
+              <w:t>0]</w:t>
+            </w:r>
+            <w:r>
+              <w:rPr>
+                <w:b w:val="0"/>
+                <w:bCs w:val="0"/>
+                <w:sz w:val="24"/>
+                <w:szCs w:val="24"/>
+              </w:rPr>
+              <w:t>.tasks[i+1].</w:t>
             </w:r>
             <w:proofErr w:type="spellStart"/>
             <w:r>
@@ -579,7 +713,14 @@
                 <w:sz w:val="24"/>
                 <w:szCs w:val="24"/>
               </w:rPr>
-              <w:t>{</w:t>
+              <w:t>{d</w:t>
+            </w:r>
+            <w:r>
+              <w:rPr>
+                <w:sz w:val="24"/>
+                <w:szCs w:val="24"/>
+              </w:rPr>
+              <w:t>[</w:t>
             </w:r>
             <w:proofErr w:type="spellStart"/>
             <w:r>
@@ -587,7 +728,7 @@
                 <w:sz w:val="24"/>
                 <w:szCs w:val="24"/>
               </w:rPr>
-              <w:t>d.tasks</w:t>
+              <w:t>i</w:t>
             </w:r>
             <w:proofErr w:type="spellEnd"/>
             <w:r>
@@ -595,7 +736,21 @@
                 <w:sz w:val="24"/>
                 <w:szCs w:val="24"/>
               </w:rPr>
-              <w:t>[i</w:t>
+              <w:t>=</w:t>
+            </w:r>
+            <w:r>
+              <w:rPr>
+                <w:sz w:val="24"/>
+                <w:szCs w:val="24"/>
+              </w:rPr>
+              <w:t>0]</w:t>
+            </w:r>
+            <w:r>
+              <w:rPr>
+                <w:sz w:val="24"/>
+                <w:szCs w:val="24"/>
+              </w:rPr>
+              <w:t>.tasks[i</w:t>
             </w:r>
             <w:r>
               <w:rPr>
@@ -674,7 +829,14 @@
                 <w:sz w:val="24"/>
                 <w:szCs w:val="24"/>
               </w:rPr>
-              <w:t>{</w:t>
+              <w:t>{d</w:t>
+            </w:r>
+            <w:r>
+              <w:rPr>
+                <w:sz w:val="24"/>
+                <w:szCs w:val="24"/>
+              </w:rPr>
+              <w:t>[</w:t>
             </w:r>
             <w:proofErr w:type="spellStart"/>
             <w:r>
@@ -682,7 +844,7 @@
                 <w:sz w:val="24"/>
                 <w:szCs w:val="24"/>
               </w:rPr>
-              <w:t>d.tasks</w:t>
+              <w:t>i</w:t>
             </w:r>
             <w:proofErr w:type="spellEnd"/>
             <w:r>
@@ -690,7 +852,21 @@
                 <w:sz w:val="24"/>
                 <w:szCs w:val="24"/>
               </w:rPr>
-              <w:t>[i</w:t>
+              <w:t>=</w:t>
+            </w:r>
+            <w:r>
+              <w:rPr>
+                <w:sz w:val="24"/>
+                <w:szCs w:val="24"/>
+              </w:rPr>
+              <w:t>0]</w:t>
+            </w:r>
+            <w:r>
+              <w:rPr>
+                <w:sz w:val="24"/>
+                <w:szCs w:val="24"/>
+              </w:rPr>
+              <w:t>.tasks[i</w:t>
             </w:r>
             <w:r>
               <w:rPr>
@@ -739,7 +915,14 @@
                 <w:sz w:val="24"/>
                 <w:szCs w:val="24"/>
               </w:rPr>
-              <w:t>{</w:t>
+              <w:t>{d</w:t>
+            </w:r>
+            <w:r>
+              <w:rPr>
+                <w:sz w:val="24"/>
+                <w:szCs w:val="24"/>
+              </w:rPr>
+              <w:t>[</w:t>
             </w:r>
             <w:proofErr w:type="spellStart"/>
             <w:r>
@@ -747,7 +930,7 @@
                 <w:sz w:val="24"/>
                 <w:szCs w:val="24"/>
               </w:rPr>
-              <w:t>d.tasks</w:t>
+              <w:t>i</w:t>
             </w:r>
             <w:proofErr w:type="spellEnd"/>
             <w:r>
@@ -755,7 +938,21 @@
                 <w:sz w:val="24"/>
                 <w:szCs w:val="24"/>
               </w:rPr>
-              <w:t>[i+1].Remarks}</w:t>
+              <w:t>=</w:t>
+            </w:r>
+            <w:r>
+              <w:rPr>
+                <w:sz w:val="24"/>
+                <w:szCs w:val="24"/>
+              </w:rPr>
+              <w:t>0]</w:t>
+            </w:r>
+            <w:r>
+              <w:rPr>
+                <w:sz w:val="24"/>
+                <w:szCs w:val="24"/>
+              </w:rPr>
+              <w:t>.tasks[i+1].Remarks}</w:t>
             </w:r>
           </w:p>
         </w:tc>

</xml_diff>